<commit_message>
Detail Use-Case Formatierung gemacht
</commit_message>
<xml_diff>
--- a/Documentation/Usecases/Detailusecases/Akonto buchen.docx
+++ b/Documentation/Usecases/Detailusecases/Akonto buchen.docx
@@ -6,7 +6,6 @@
       <w:pPr>
         <w:pStyle w:val="Titel"/>
       </w:pPr>
-      <w:bookmarkStart w:id="0" w:name="Kurzbeschreibung"/>
       <w:proofErr w:type="spellStart"/>
       <w:r>
         <w:t>Use</w:t>
@@ -35,44 +34,21 @@
     <w:p>
       <w:pPr>
         <w:pStyle w:val="berschrift1"/>
-        <w:numPr>
-          <w:ilvl w:val="0"/>
-          <w:numId w:val="0"/>
-        </w:numPr>
       </w:pPr>
       <w:r>
         <w:t>Kurzbeschreibung</w:t>
       </w:r>
-      <w:bookmarkEnd w:id="0"/>
-    </w:p>
-    <w:p>
-      <w:pPr>
-        <w:pStyle w:val="infoblue"/>
-        <w:rPr>
-          <w:rFonts w:asciiTheme="minorHAnsi" w:hAnsiTheme="minorHAnsi" w:cstheme="minorHAnsi"/>
-        </w:rPr>
-      </w:pPr>
-      <w:r>
-        <w:rPr>
-          <w:rFonts w:asciiTheme="minorHAnsi" w:hAnsiTheme="minorHAnsi" w:cstheme="minorHAnsi"/>
-          <w:sz w:val="22"/>
-          <w:szCs w:val="22"/>
-        </w:rPr>
+    </w:p>
+    <w:p>
+      <w:r>
         <w:t>Für bestimmte Kunden müssen Vorauszahlungen geleistet werden. Sind diese erfolgt wird eine Bestätigung erstellt.</w:t>
       </w:r>
-      <w:bookmarkStart w:id="1" w:name="_GoBack"/>
-      <w:bookmarkEnd w:id="1"/>
     </w:p>
     <w:p>
       <w:pPr>
         <w:pStyle w:val="berschrift1"/>
-        <w:numPr>
-          <w:ilvl w:val="0"/>
-          <w:numId w:val="0"/>
-        </w:numPr>
         <w:ind w:left="360" w:hanging="360"/>
       </w:pPr>
-      <w:bookmarkStart w:id="2" w:name="1.__________________Use_Case_Name"/>
       <w:proofErr w:type="spellStart"/>
       <w:r>
         <w:t>Stakeholders</w:t>
@@ -81,7 +57,6 @@
       <w:r>
         <w:t xml:space="preserve"> und Akteure</w:t>
       </w:r>
-      <w:bookmarkEnd w:id="2"/>
     </w:p>
     <w:p>
       <w:pPr>
@@ -146,19 +121,10 @@
     <w:p>
       <w:pPr>
         <w:pStyle w:val="berschrift1"/>
-        <w:numPr>
-          <w:ilvl w:val="0"/>
-          <w:numId w:val="0"/>
-        </w:numPr>
         <w:ind w:left="360" w:hanging="360"/>
       </w:pPr>
-      <w:bookmarkStart w:id="3" w:name="4.1_______________&lt;_Pre-condition_One_&gt;"/>
-      <w:r>
-        <w:t>Vorbedingung</w:t>
-      </w:r>
-      <w:bookmarkEnd w:id="3"/>
-      <w:r>
-        <w:t>en</w:t>
+      <w:r>
+        <w:t>Vorbedingungen</w:t>
       </w:r>
     </w:p>
     <w:p>
@@ -179,17 +145,11 @@
     <w:p>
       <w:pPr>
         <w:pStyle w:val="berschrift1"/>
-        <w:numPr>
-          <w:ilvl w:val="0"/>
-          <w:numId w:val="0"/>
-        </w:numPr>
         <w:ind w:left="360" w:hanging="360"/>
       </w:pPr>
-      <w:bookmarkStart w:id="4" w:name="5.1_______________&lt;_Post-condition_One_&gt;"/>
       <w:r>
         <w:t>Nachbedingung</w:t>
       </w:r>
-      <w:bookmarkEnd w:id="4"/>
       <w:r>
         <w:t>en</w:t>
       </w:r>
@@ -229,29 +189,18 @@
     <w:p>
       <w:pPr>
         <w:pStyle w:val="berschrift1"/>
-        <w:numPr>
-          <w:ilvl w:val="0"/>
-          <w:numId w:val="0"/>
-        </w:numPr>
         <w:ind w:left="360" w:hanging="360"/>
       </w:pPr>
-      <w:bookmarkStart w:id="5" w:name="2.__________________Flow_of_Events"/>
       <w:r>
         <w:t>Ablauf</w:t>
       </w:r>
-      <w:bookmarkEnd w:id="5"/>
     </w:p>
     <w:p>
       <w:pPr>
         <w:pStyle w:val="berschrift2"/>
       </w:pPr>
-      <w:bookmarkStart w:id="6" w:name="2.1_______________Basic_Flow"/>
-      <w:r>
-        <w:t>Basisablauf</w:t>
-      </w:r>
-      <w:bookmarkEnd w:id="6"/>
-      <w:r>
-        <w:t xml:space="preserve"> </w:t>
+      <w:r>
+        <w:t xml:space="preserve">Basisablauf </w:t>
       </w:r>
     </w:p>
     <w:p>
@@ -316,10 +265,7 @@
         <w:t xml:space="preserve">Auf Knopfdruck wird die </w:t>
       </w:r>
       <w:r>
-        <w:t>Zahlun</w:t>
-      </w:r>
-      <w:r>
-        <w:t xml:space="preserve">gsbestätigung </w:t>
+        <w:t xml:space="preserve">Zahlungsbestätigung </w:t>
       </w:r>
       <w:r>
         <w:t>per Mail versandt oder gedruckt</w:t>
@@ -329,11 +275,9 @@
       <w:pPr>
         <w:pStyle w:val="berschrift2"/>
       </w:pPr>
-      <w:bookmarkStart w:id="7" w:name="2.2_______________Alternative_Flows"/>
       <w:r>
         <w:t>Alternativer Ablauf</w:t>
       </w:r>
-      <w:bookmarkEnd w:id="7"/>
     </w:p>
     <w:p>
       <w:pPr>
@@ -343,10 +287,7 @@
         <w:t xml:space="preserve">Die Daten der </w:t>
       </w:r>
       <w:r>
-        <w:t>Zahlun</w:t>
-      </w:r>
-      <w:r>
-        <w:t xml:space="preserve">gsbestätigung </w:t>
+        <w:t xml:space="preserve">Zahlungsbestätigung </w:t>
       </w:r>
       <w:r>
         <w:t>sind nicht korrekt</w:t>
@@ -365,7 +306,12 @@
         <w:pStyle w:val="Listenabsatz"/>
       </w:pPr>
       <w:r>
-        <w:t>4.a.2 Der Rezeptionist ändert die besagten Daten</w:t>
+        <w:t>4</w:t>
+      </w:r>
+      <w:bookmarkStart w:id="0" w:name="_GoBack"/>
+      <w:bookmarkEnd w:id="0"/>
+      <w:r>
+        <w:t>.a.2 Der Rezeptionist ändert die besagten Daten</w:t>
       </w:r>
     </w:p>
     <w:p>
@@ -379,17 +325,11 @@
     <w:p>
       <w:pPr>
         <w:pStyle w:val="berschrift1"/>
-        <w:numPr>
-          <w:ilvl w:val="0"/>
-          <w:numId w:val="0"/>
-        </w:numPr>
         <w:ind w:left="360" w:hanging="360"/>
       </w:pPr>
-      <w:bookmarkStart w:id="8" w:name="3.__________________Special_Requirements"/>
       <w:r>
         <w:t>Besondere Anforderungen</w:t>
       </w:r>
-      <w:bookmarkEnd w:id="8"/>
     </w:p>
     <w:p>
       <w:r>
@@ -399,10 +339,6 @@
     <w:p>
       <w:pPr>
         <w:pStyle w:val="berschrift1"/>
-        <w:numPr>
-          <w:ilvl w:val="0"/>
-          <w:numId w:val="0"/>
-        </w:numPr>
         <w:ind w:left="360" w:hanging="360"/>
       </w:pPr>
       <w:r>
@@ -418,17 +354,11 @@
     <w:p>
       <w:pPr>
         <w:pStyle w:val="berschrift1"/>
-        <w:numPr>
-          <w:ilvl w:val="0"/>
-          <w:numId w:val="0"/>
-        </w:numPr>
         <w:ind w:left="360" w:hanging="360"/>
       </w:pPr>
-      <w:bookmarkStart w:id="9" w:name="8________offene_Punkte"/>
       <w:r>
         <w:t>offene Punkte</w:t>
       </w:r>
-      <w:bookmarkEnd w:id="9"/>
     </w:p>
     <w:p>
       <w:r>
@@ -1140,7 +1070,7 @@
   <w:style w:type="paragraph" w:default="1" w:styleId="Standard">
     <w:name w:val="Normal"/>
     <w:qFormat/>
-    <w:rsid w:val="00A47506"/>
+    <w:rsid w:val="001E7B41"/>
   </w:style>
   <w:style w:type="paragraph" w:styleId="berschrift1">
     <w:name w:val="heading 1"/>
@@ -1153,11 +1083,7 @@
     <w:pPr>
       <w:keepNext/>
       <w:keepLines/>
-      <w:numPr>
-        <w:numId w:val="2"/>
-      </w:numPr>
       <w:spacing w:before="480" w:after="0"/>
-      <w:ind w:left="360"/>
       <w:outlineLvl w:val="0"/>
     </w:pPr>
     <w:rPr>
@@ -1175,6 +1101,7 @@
     <w:next w:val="Standard"/>
     <w:link w:val="berschrift2Zchn"/>
     <w:uiPriority w:val="9"/>
+    <w:semiHidden/>
     <w:unhideWhenUsed/>
     <w:qFormat/>
     <w:rsid w:val="00A47506"/>
@@ -1199,6 +1126,7 @@
     <w:next w:val="Standard"/>
     <w:link w:val="berschrift3Zchn"/>
     <w:uiPriority w:val="9"/>
+    <w:semiHidden/>
     <w:unhideWhenUsed/>
     <w:qFormat/>
     <w:rsid w:val="00A47506"/>
@@ -1262,6 +1190,7 @@
     <w:basedOn w:val="Absatz-Standardschriftart"/>
     <w:link w:val="berschrift2"/>
     <w:uiPriority w:val="9"/>
+    <w:semiHidden/>
     <w:rsid w:val="00A47506"/>
     <w:rPr>
       <w:rFonts w:asciiTheme="majorHAnsi" w:eastAsiaTheme="majorEastAsia" w:hAnsiTheme="majorHAnsi" w:cstheme="majorBidi"/>
@@ -1277,6 +1206,7 @@
     <w:basedOn w:val="Absatz-Standardschriftart"/>
     <w:link w:val="berschrift3"/>
     <w:uiPriority w:val="9"/>
+    <w:semiHidden/>
     <w:rsid w:val="00A47506"/>
     <w:rPr>
       <w:rFonts w:asciiTheme="majorHAnsi" w:eastAsiaTheme="majorEastAsia" w:hAnsiTheme="majorHAnsi" w:cstheme="majorBidi"/>
@@ -1511,7 +1441,7 @@
   <w:style w:type="paragraph" w:default="1" w:styleId="Standard">
     <w:name w:val="Normal"/>
     <w:qFormat/>
-    <w:rsid w:val="00A47506"/>
+    <w:rsid w:val="001E7B41"/>
   </w:style>
   <w:style w:type="paragraph" w:styleId="berschrift1">
     <w:name w:val="heading 1"/>
@@ -1524,11 +1454,7 @@
     <w:pPr>
       <w:keepNext/>
       <w:keepLines/>
-      <w:numPr>
-        <w:numId w:val="2"/>
-      </w:numPr>
       <w:spacing w:before="480" w:after="0"/>
-      <w:ind w:left="360"/>
       <w:outlineLvl w:val="0"/>
     </w:pPr>
     <w:rPr>
@@ -1546,6 +1472,7 @@
     <w:next w:val="Standard"/>
     <w:link w:val="berschrift2Zchn"/>
     <w:uiPriority w:val="9"/>
+    <w:semiHidden/>
     <w:unhideWhenUsed/>
     <w:qFormat/>
     <w:rsid w:val="00A47506"/>
@@ -1570,6 +1497,7 @@
     <w:next w:val="Standard"/>
     <w:link w:val="berschrift3Zchn"/>
     <w:uiPriority w:val="9"/>
+    <w:semiHidden/>
     <w:unhideWhenUsed/>
     <w:qFormat/>
     <w:rsid w:val="00A47506"/>
@@ -1633,6 +1561,7 @@
     <w:basedOn w:val="Absatz-Standardschriftart"/>
     <w:link w:val="berschrift2"/>
     <w:uiPriority w:val="9"/>
+    <w:semiHidden/>
     <w:rsid w:val="00A47506"/>
     <w:rPr>
       <w:rFonts w:asciiTheme="majorHAnsi" w:eastAsiaTheme="majorEastAsia" w:hAnsiTheme="majorHAnsi" w:cstheme="majorBidi"/>
@@ -1648,6 +1577,7 @@
     <w:basedOn w:val="Absatz-Standardschriftart"/>
     <w:link w:val="berschrift3"/>
     <w:uiPriority w:val="9"/>
+    <w:semiHidden/>
     <w:rsid w:val="00A47506"/>
     <w:rPr>
       <w:rFonts w:asciiTheme="majorHAnsi" w:eastAsiaTheme="majorEastAsia" w:hAnsiTheme="majorHAnsi" w:cstheme="majorBidi"/>
@@ -2006,4 +1936,16 @@
   <a:objectDefaults/>
   <a:extraClrSchemeLst/>
 </a:theme>
+</file>
+
+<file path=customXml/item1.xml><?xml version="1.0" encoding="utf-8"?>
+<b:Sources xmlns:b="http://schemas.openxmlformats.org/officeDocument/2006/bibliography" xmlns="http://schemas.openxmlformats.org/officeDocument/2006/bibliography" SelectedStyle="\APA.XSL" StyleName="APA"/>
+</file>
+
+<file path=customXml/itemProps1.xml><?xml version="1.0" encoding="utf-8"?>
+<ds:datastoreItem xmlns:ds="http://schemas.openxmlformats.org/officeDocument/2006/customXml" ds:itemID="{DC0D71F0-5984-4689-B5D0-080477A645EB}">
+  <ds:schemaRefs>
+    <ds:schemaRef ds:uri="http://schemas.openxmlformats.org/officeDocument/2006/bibliography"/>
+  </ds:schemaRefs>
+</ds:datastoreItem>
 </file>
</xml_diff>